<commit_message>
petit changement dans mon CV
</commit_message>
<xml_diff>
--- a/files/CVSimonCoteDuchesne.docx
+++ b/files/CVSimonCoteDuchesne.docx
@@ -1,6 +1,6 @@
 
 <file path=word/document.xml><?xml version="1.0" encoding="utf-8"?>
-<w:document xmlns:wpc="http://schemas.microsoft.com/office/word/2010/wordprocessingCanvas" xmlns:cx="http://schemas.microsoft.com/office/drawing/2014/chartex" xmlns:cx1="http://schemas.microsoft.com/office/drawing/2015/9/8/chartex" xmlns:cx2="http://schemas.microsoft.com/office/drawing/2015/10/21/chartex" xmlns:mc="http://schemas.openxmlformats.org/markup-compatibility/2006" xmlns:o="urn:schemas-microsoft-com:office:office" xmlns:r="http://schemas.openxmlformats.org/officeDocument/2006/relationships" xmlns:m="http://schemas.openxmlformats.org/officeDocument/2006/math" xmlns:v="urn:schemas-microsoft-com:vml" xmlns:wp14="http://schemas.microsoft.com/office/word/2010/wordprocessingDrawing" xmlns:wp="http://schemas.openxmlformats.org/drawingml/2006/wordprocessingDrawing" xmlns:w10="urn:schemas-microsoft-com:office:word" xmlns:w="http://schemas.openxmlformats.org/wordprocessingml/2006/main" xmlns:w14="http://schemas.microsoft.com/office/word/2010/wordml" xmlns:w15="http://schemas.microsoft.com/office/word/2012/wordml" xmlns:w16se="http://schemas.microsoft.com/office/word/2015/wordml/symex" xmlns:wpg="http://schemas.microsoft.com/office/word/2010/wordprocessingGroup" xmlns:wpi="http://schemas.microsoft.com/office/word/2010/wordprocessingInk" xmlns:wne="http://schemas.microsoft.com/office/word/2006/wordml" xmlns:wps="http://schemas.microsoft.com/office/word/2010/wordprocessingShape" mc:Ignorable="w14 w15 w16se wp14">
+<w:document xmlns:wpc="http://schemas.microsoft.com/office/word/2010/wordprocessingCanvas" xmlns:cx="http://schemas.microsoft.com/office/drawing/2014/chartex" xmlns:cx1="http://schemas.microsoft.com/office/drawing/2015/9/8/chartex" xmlns:cx2="http://schemas.microsoft.com/office/drawing/2015/10/21/chartex" xmlns:cx3="http://schemas.microsoft.com/office/drawing/2016/5/9/chartex" xmlns:cx4="http://schemas.microsoft.com/office/drawing/2016/5/10/chartex" xmlns:cx5="http://schemas.microsoft.com/office/drawing/2016/5/11/chartex" xmlns:mc="http://schemas.openxmlformats.org/markup-compatibility/2006" xmlns:o="urn:schemas-microsoft-com:office:office" xmlns:r="http://schemas.openxmlformats.org/officeDocument/2006/relationships" xmlns:m="http://schemas.openxmlformats.org/officeDocument/2006/math" xmlns:v="urn:schemas-microsoft-com:vml" xmlns:wp14="http://schemas.microsoft.com/office/word/2010/wordprocessingDrawing" xmlns:wp="http://schemas.openxmlformats.org/drawingml/2006/wordprocessingDrawing" xmlns:w10="urn:schemas-microsoft-com:office:word" xmlns:w="http://schemas.openxmlformats.org/wordprocessingml/2006/main" xmlns:w14="http://schemas.microsoft.com/office/word/2010/wordml" xmlns:w15="http://schemas.microsoft.com/office/word/2012/wordml" xmlns:w16se="http://schemas.microsoft.com/office/word/2015/wordml/symex" xmlns:wpg="http://schemas.microsoft.com/office/word/2010/wordprocessingGroup" xmlns:wpi="http://schemas.microsoft.com/office/word/2010/wordprocessingInk" xmlns:wne="http://schemas.microsoft.com/office/word/2006/wordml" xmlns:wps="http://schemas.microsoft.com/office/word/2010/wordprocessingShape" mc:Ignorable="w14 w15 w16se wp14">
   <w:body>
     <w:p>
       <w:pPr>
@@ -98,62 +98,67 @@
       <w:pPr>
         <w:rPr>
           <w:rFonts w:ascii="Arial" w:hAnsi="Arial"/>
-          <w:lang w:val="en-US"/>
-        </w:rPr>
-      </w:pPr>
-      <w:r>
-        <w:rPr>
-          <w:rFonts w:ascii="Arial" w:hAnsi="Arial"/>
-          <w:lang w:val="en-US"/>
+        </w:rPr>
+      </w:pPr>
+      <w:r>
+        <w:rPr>
+          <w:rFonts w:ascii="Arial" w:hAnsi="Arial"/>
         </w:rPr>
         <w:t>780</w:t>
       </w:r>
       <w:r>
         <w:rPr>
           <w:rFonts w:ascii="Arial" w:hAnsi="Arial"/>
-          <w:lang w:val="en-US"/>
         </w:rPr>
         <w:t xml:space="preserve">, </w:t>
       </w:r>
       <w:r>
         <w:rPr>
           <w:rFonts w:ascii="Arial" w:hAnsi="Arial"/>
-          <w:lang w:val="en-US"/>
         </w:rPr>
         <w:t>Thomas-Edison</w:t>
       </w:r>
       <w:r>
         <w:rPr>
           <w:rFonts w:ascii="Arial" w:hAnsi="Arial"/>
-          <w:lang w:val="en-US"/>
-        </w:rPr>
-        <w:t xml:space="preserve"> app</w:t>
-      </w:r>
-      <w:r>
-        <w:rPr>
-          <w:rFonts w:ascii="Arial" w:hAnsi="Arial"/>
-          <w:lang w:val="en-US"/>
-        </w:rPr>
-        <w:t>t. 1</w:t>
-      </w:r>
-      <w:r>
-        <w:rPr>
-          <w:rFonts w:ascii="Arial" w:hAnsi="Arial"/>
-          <w:lang w:val="en-US"/>
+        </w:rPr>
+        <w:t xml:space="preserve"> </w:t>
+      </w:r>
+      <w:proofErr w:type="spellStart"/>
+      <w:r>
+        <w:rPr>
+          <w:rFonts w:ascii="Arial" w:hAnsi="Arial"/>
+        </w:rPr>
+        <w:t>app</w:t>
+      </w:r>
+      <w:r>
+        <w:rPr>
+          <w:rFonts w:ascii="Arial" w:hAnsi="Arial"/>
+        </w:rPr>
+        <w:t>t</w:t>
+      </w:r>
+      <w:proofErr w:type="spellEnd"/>
+      <w:r>
+        <w:rPr>
+          <w:rFonts w:ascii="Arial" w:hAnsi="Arial"/>
+        </w:rPr>
+        <w:t>. 1</w:t>
+      </w:r>
+      <w:r>
+        <w:rPr>
+          <w:rFonts w:ascii="Arial" w:hAnsi="Arial"/>
         </w:rPr>
         <w:t>4</w:t>
       </w:r>
       <w:r>
         <w:rPr>
           <w:rFonts w:ascii="Arial" w:hAnsi="Arial"/>
-          <w:lang w:val="en-US"/>
         </w:rPr>
         <w:t xml:space="preserve">                           </w:t>
       </w:r>
       <w:r>
         <w:rPr>
           <w:rFonts w:ascii="Arial" w:hAnsi="Arial"/>
-          <w:lang w:val="en-US"/>
         </w:rPr>
         <w:tab/>
         <w:t xml:space="preserve"> </w:t>
@@ -161,7 +166,6 @@
       <w:r>
         <w:rPr>
           <w:rFonts w:ascii="Arial" w:hAnsi="Arial"/>
-          <w:lang w:val="en-US"/>
         </w:rPr>
         <w:t>simoncoteduchesne@gmail.com</w:t>
       </w:r>
@@ -256,17 +260,8 @@
         </w:rPr>
         <w:t>espagnol fonctionnel</w:t>
       </w:r>
-    </w:p>
-    <w:p>
-      <w:pPr>
-        <w:tabs>
-          <w:tab w:val="left" w:pos="6840"/>
-        </w:tabs>
-        <w:rPr>
-          <w:rFonts w:ascii="Arial" w:hAnsi="Arial"/>
-          <w:i/>
-        </w:rPr>
-      </w:pPr>
+      <w:bookmarkStart w:id="0" w:name="_GoBack"/>
+      <w:bookmarkEnd w:id="0"/>
     </w:p>
     <w:p>
       <w:pPr>
@@ -469,7 +464,7 @@
           <w:rFonts w:ascii="Arial" w:hAnsi="Arial"/>
         </w:rPr>
         <w:tab/>
-        <w:t xml:space="preserve">AEMI UQAC, comité </w:t>
+        <w:t xml:space="preserve">AEMI, </w:t>
       </w:r>
       <w:proofErr w:type="spellStart"/>
       <w:r>
@@ -479,15 +474,27 @@
         <w:t>WonderLAN</w:t>
       </w:r>
       <w:proofErr w:type="spellEnd"/>
-    </w:p>
-    <w:p>
-      <w:pPr>
-        <w:rPr>
-          <w:rFonts w:ascii="Arial" w:hAnsi="Arial"/>
-        </w:rPr>
-      </w:pPr>
-      <w:bookmarkStart w:id="0" w:name="_GoBack"/>
-      <w:bookmarkEnd w:id="0"/>
+      <w:r>
+        <w:rPr>
+          <w:rFonts w:ascii="Arial" w:hAnsi="Arial"/>
+        </w:rPr>
+        <w:t xml:space="preserve">, </w:t>
+      </w:r>
+      <w:proofErr w:type="spellStart"/>
+      <w:r>
+        <w:rPr>
+          <w:rFonts w:ascii="Arial" w:hAnsi="Arial"/>
+        </w:rPr>
+        <w:t>WonderJam</w:t>
+      </w:r>
+      <w:proofErr w:type="spellEnd"/>
+    </w:p>
+    <w:p>
+      <w:pPr>
+        <w:rPr>
+          <w:rFonts w:ascii="Arial" w:hAnsi="Arial"/>
+        </w:rPr>
+      </w:pPr>
     </w:p>
     <w:p>
       <w:pPr>
@@ -644,111 +651,118 @@
       <w:pPr>
         <w:rPr>
           <w:rFonts w:ascii="Arial" w:hAnsi="Arial"/>
+          <w:lang w:val="en-US"/>
         </w:rPr>
       </w:pPr>
       <w:proofErr w:type="spellStart"/>
       <w:r>
         <w:rPr>
           <w:rFonts w:ascii="Arial" w:hAnsi="Arial"/>
-        </w:rPr>
-        <w:t>WonderJAM</w:t>
+          <w:lang w:val="en-US"/>
+        </w:rPr>
+        <w:t>WonderJam</w:t>
       </w:r>
       <w:proofErr w:type="spellEnd"/>
       <w:r>
         <w:rPr>
           <w:rFonts w:ascii="Arial" w:hAnsi="Arial"/>
-        </w:rPr>
-        <w:t xml:space="preserve"> A2014 (équipe </w:t>
+          <w:lang w:val="en-US"/>
+        </w:rPr>
+        <w:t xml:space="preserve"> A2014 (</w:t>
       </w:r>
       <w:proofErr w:type="spellStart"/>
       <w:r>
         <w:rPr>
           <w:rFonts w:ascii="Arial" w:hAnsi="Arial"/>
-        </w:rPr>
-        <w:t>Unity</w:t>
+          <w:lang w:val="en-US"/>
+        </w:rPr>
+        <w:t>équipe</w:t>
       </w:r>
       <w:proofErr w:type="spellEnd"/>
       <w:r>
         <w:rPr>
           <w:rFonts w:ascii="Arial" w:hAnsi="Arial"/>
-        </w:rPr>
-        <w:t xml:space="preserve"> </w:t>
+          <w:lang w:val="en-US"/>
+        </w:rPr>
+        <w:t xml:space="preserve"> Unity Virgins) </w:t>
+      </w:r>
+    </w:p>
+    <w:p>
+      <w:pPr>
+        <w:rPr>
+          <w:rFonts w:ascii="Arial" w:hAnsi="Arial"/>
+        </w:rPr>
+      </w:pPr>
+      <w:r>
+        <w:rPr>
+          <w:rFonts w:ascii="Arial" w:hAnsi="Arial"/>
+        </w:rPr>
+        <w:t xml:space="preserve">Design technique et </w:t>
       </w:r>
       <w:proofErr w:type="spellStart"/>
       <w:r>
         <w:rPr>
           <w:rFonts w:ascii="Arial" w:hAnsi="Arial"/>
         </w:rPr>
-        <w:t>Virgins</w:t>
+        <w:t>level</w:t>
       </w:r>
       <w:proofErr w:type="spellEnd"/>
       <w:r>
         <w:rPr>
           <w:rFonts w:ascii="Arial" w:hAnsi="Arial"/>
         </w:rPr>
-        <w:t xml:space="preserve">) </w:t>
-      </w:r>
-    </w:p>
-    <w:p>
-      <w:pPr>
-        <w:rPr>
-          <w:rFonts w:ascii="Arial" w:hAnsi="Arial"/>
-        </w:rPr>
-      </w:pPr>
-      <w:r>
-        <w:rPr>
-          <w:rFonts w:ascii="Arial" w:hAnsi="Arial"/>
-        </w:rPr>
-        <w:t xml:space="preserve">Design technique et </w:t>
-      </w:r>
+        <w:t xml:space="preserve"> design </w:t>
+      </w:r>
+      <w:r>
+        <w:rPr>
+          <w:rFonts w:ascii="Arial" w:hAnsi="Arial"/>
+        </w:rPr>
+        <w:t xml:space="preserve">– </w:t>
+      </w:r>
+      <w:r>
+        <w:rPr>
+          <w:rFonts w:ascii="Arial" w:hAnsi="Arial"/>
+        </w:rPr>
+        <w:t>Obtention du coup de cœur du jury.</w:t>
+      </w:r>
+    </w:p>
+    <w:p>
+      <w:pPr>
+        <w:rPr>
+          <w:rFonts w:ascii="Arial" w:hAnsi="Arial"/>
+        </w:rPr>
+      </w:pPr>
+    </w:p>
+    <w:p>
+      <w:pPr>
+        <w:rPr>
+          <w:rFonts w:ascii="Arial" w:hAnsi="Arial"/>
+          <w:lang w:val="en-US"/>
+        </w:rPr>
+      </w:pPr>
       <w:proofErr w:type="spellStart"/>
       <w:r>
         <w:rPr>
           <w:rFonts w:ascii="Arial" w:hAnsi="Arial"/>
-        </w:rPr>
-        <w:t>level</w:t>
+          <w:lang w:val="en-US"/>
+        </w:rPr>
+        <w:t>WonderJam</w:t>
       </w:r>
       <w:proofErr w:type="spellEnd"/>
       <w:r>
         <w:rPr>
           <w:rFonts w:ascii="Arial" w:hAnsi="Arial"/>
-        </w:rPr>
-        <w:t xml:space="preserve"> design </w:t>
-      </w:r>
-      <w:r>
-        <w:rPr>
-          <w:rFonts w:ascii="Arial" w:hAnsi="Arial"/>
-        </w:rPr>
-        <w:t xml:space="preserve">– </w:t>
-      </w:r>
-      <w:r>
-        <w:rPr>
-          <w:rFonts w:ascii="Arial" w:hAnsi="Arial"/>
-        </w:rPr>
-        <w:t>Obtention du coup de cœur du jury.</w:t>
-      </w:r>
-    </w:p>
-    <w:p>
-      <w:pPr>
-        <w:rPr>
-          <w:rFonts w:ascii="Arial" w:hAnsi="Arial"/>
-        </w:rPr>
-      </w:pPr>
-    </w:p>
-    <w:p>
-      <w:pPr>
-        <w:rPr>
-          <w:rFonts w:ascii="Arial" w:hAnsi="Arial"/>
           <w:lang w:val="en-US"/>
         </w:rPr>
-      </w:pPr>
+        <w:t xml:space="preserve"> H2015 (</w:t>
+      </w:r>
       <w:proofErr w:type="spellStart"/>
       <w:r>
         <w:rPr>
           <w:rFonts w:ascii="Arial" w:hAnsi="Arial"/>
           <w:lang w:val="en-US"/>
         </w:rPr>
-        <w:t>WonderJAM</w:t>
+        <w:t>équipe</w:t>
       </w:r>
       <w:proofErr w:type="spellEnd"/>
       <w:r>
@@ -756,60 +770,87 @@
           <w:rFonts w:ascii="Arial" w:hAnsi="Arial"/>
           <w:lang w:val="en-US"/>
         </w:rPr>
-        <w:t xml:space="preserve"> H2015 (</w:t>
-      </w:r>
+        <w:t xml:space="preserve"> Unity Playboy)</w:t>
+      </w:r>
+    </w:p>
+    <w:p>
+      <w:pPr>
+        <w:rPr>
+          <w:rFonts w:ascii="Arial" w:hAnsi="Arial"/>
+        </w:rPr>
+      </w:pPr>
+      <w:r>
+        <w:rPr>
+          <w:rFonts w:ascii="Arial" w:hAnsi="Arial"/>
+        </w:rPr>
+        <w:t>Scripting</w:t>
+      </w:r>
+      <w:r>
+        <w:rPr>
+          <w:rFonts w:ascii="Arial" w:hAnsi="Arial"/>
+        </w:rPr>
+        <w:t xml:space="preserve"> – </w:t>
+      </w:r>
+      <w:r>
+        <w:rPr>
+          <w:rFonts w:ascii="Arial" w:hAnsi="Arial"/>
+        </w:rPr>
+        <w:t>Obtention de la premi</w:t>
+      </w:r>
+      <w:r>
+        <w:rPr>
+          <w:rFonts w:ascii="Arial" w:hAnsi="Arial"/>
+        </w:rPr>
+        <w:t>ère place et du coup de cœur du jury.</w:t>
+      </w:r>
+    </w:p>
+    <w:p>
+      <w:pPr>
+        <w:rPr>
+          <w:rFonts w:ascii="Arial" w:hAnsi="Arial"/>
+        </w:rPr>
+      </w:pPr>
+    </w:p>
+    <w:p>
+      <w:pPr>
+        <w:rPr>
+          <w:rFonts w:ascii="Arial" w:hAnsi="Arial"/>
+        </w:rPr>
+      </w:pPr>
       <w:proofErr w:type="spellStart"/>
       <w:r>
         <w:rPr>
           <w:rFonts w:ascii="Arial" w:hAnsi="Arial"/>
-          <w:lang w:val="en-US"/>
-        </w:rPr>
-        <w:t>équipe</w:t>
+        </w:rPr>
+        <w:t>WonderJam</w:t>
       </w:r>
       <w:proofErr w:type="spellEnd"/>
       <w:r>
         <w:rPr>
           <w:rFonts w:ascii="Arial" w:hAnsi="Arial"/>
-          <w:lang w:val="en-US"/>
-        </w:rPr>
-        <w:t xml:space="preserve"> Unity Playboy)</w:t>
-      </w:r>
-    </w:p>
-    <w:p>
-      <w:pPr>
-        <w:rPr>
-          <w:rFonts w:ascii="Arial" w:hAnsi="Arial"/>
-        </w:rPr>
-      </w:pPr>
-      <w:r>
-        <w:rPr>
-          <w:rFonts w:ascii="Arial" w:hAnsi="Arial"/>
-        </w:rPr>
-        <w:t>Scripting</w:t>
-      </w:r>
-      <w:r>
-        <w:rPr>
-          <w:rFonts w:ascii="Arial" w:hAnsi="Arial"/>
-        </w:rPr>
-        <w:t xml:space="preserve"> </w:t>
-      </w:r>
-      <w:r>
-        <w:rPr>
-          <w:rFonts w:ascii="Arial" w:hAnsi="Arial"/>
-        </w:rPr>
-        <w:t xml:space="preserve">– </w:t>
-      </w:r>
-      <w:r>
-        <w:rPr>
-          <w:rFonts w:ascii="Arial" w:hAnsi="Arial"/>
-        </w:rPr>
-        <w:t>Obtention de la premi</w:t>
-      </w:r>
-      <w:r>
-        <w:rPr>
-          <w:rFonts w:ascii="Arial" w:hAnsi="Arial"/>
-        </w:rPr>
-        <w:t>ère place et du coup de cœur du jury.</w:t>
+        </w:rPr>
+        <w:t xml:space="preserve"> A2016 (Frank et ses boys)</w:t>
+      </w:r>
+    </w:p>
+    <w:p>
+      <w:pPr>
+        <w:rPr>
+          <w:rFonts w:ascii="Arial" w:hAnsi="Arial"/>
+        </w:rPr>
+      </w:pPr>
+      <w:proofErr w:type="spellStart"/>
+      <w:r>
+        <w:rPr>
+          <w:rFonts w:ascii="Arial" w:hAnsi="Arial"/>
+        </w:rPr>
+        <w:t>Programming</w:t>
+      </w:r>
+      <w:proofErr w:type="spellEnd"/>
+      <w:r>
+        <w:rPr>
+          <w:rFonts w:ascii="Arial" w:hAnsi="Arial"/>
+        </w:rPr>
+        <w:t xml:space="preserve"> – Obtention du coup de cœur du jury</w:t>
       </w:r>
     </w:p>
     <w:p>
@@ -1075,7 +1116,7 @@
 </file>
 
 <file path=word/endnotes.xml><?xml version="1.0" encoding="utf-8"?>
-<w:endnotes xmlns:wpc="http://schemas.microsoft.com/office/word/2010/wordprocessingCanvas" xmlns:cx="http://schemas.microsoft.com/office/drawing/2014/chartex" xmlns:cx1="http://schemas.microsoft.com/office/drawing/2015/9/8/chartex" xmlns:cx2="http://schemas.microsoft.com/office/drawing/2015/10/21/chartex" xmlns:mc="http://schemas.openxmlformats.org/markup-compatibility/2006" xmlns:o="urn:schemas-microsoft-com:office:office" xmlns:r="http://schemas.openxmlformats.org/officeDocument/2006/relationships" xmlns:m="http://schemas.openxmlformats.org/officeDocument/2006/math" xmlns:v="urn:schemas-microsoft-com:vml" xmlns:wp14="http://schemas.microsoft.com/office/word/2010/wordprocessingDrawing" xmlns:wp="http://schemas.openxmlformats.org/drawingml/2006/wordprocessingDrawing" xmlns:w10="urn:schemas-microsoft-com:office:word" xmlns:w="http://schemas.openxmlformats.org/wordprocessingml/2006/main" xmlns:w14="http://schemas.microsoft.com/office/word/2010/wordml" xmlns:w15="http://schemas.microsoft.com/office/word/2012/wordml" xmlns:w16se="http://schemas.microsoft.com/office/word/2015/wordml/symex" xmlns:wpg="http://schemas.microsoft.com/office/word/2010/wordprocessingGroup" xmlns:wpi="http://schemas.microsoft.com/office/word/2010/wordprocessingInk" xmlns:wne="http://schemas.microsoft.com/office/word/2006/wordml" xmlns:wps="http://schemas.microsoft.com/office/word/2010/wordprocessingShape" mc:Ignorable="w14 w15 w16se wp14">
+<w:endnotes xmlns:wpc="http://schemas.microsoft.com/office/word/2010/wordprocessingCanvas" xmlns:cx="http://schemas.microsoft.com/office/drawing/2014/chartex" xmlns:cx1="http://schemas.microsoft.com/office/drawing/2015/9/8/chartex" xmlns:cx2="http://schemas.microsoft.com/office/drawing/2015/10/21/chartex" xmlns:cx3="http://schemas.microsoft.com/office/drawing/2016/5/9/chartex" xmlns:cx4="http://schemas.microsoft.com/office/drawing/2016/5/10/chartex" xmlns:cx5="http://schemas.microsoft.com/office/drawing/2016/5/11/chartex" xmlns:mc="http://schemas.openxmlformats.org/markup-compatibility/2006" xmlns:o="urn:schemas-microsoft-com:office:office" xmlns:r="http://schemas.openxmlformats.org/officeDocument/2006/relationships" xmlns:m="http://schemas.openxmlformats.org/officeDocument/2006/math" xmlns:v="urn:schemas-microsoft-com:vml" xmlns:wp14="http://schemas.microsoft.com/office/word/2010/wordprocessingDrawing" xmlns:wp="http://schemas.openxmlformats.org/drawingml/2006/wordprocessingDrawing" xmlns:w10="urn:schemas-microsoft-com:office:word" xmlns:w="http://schemas.openxmlformats.org/wordprocessingml/2006/main" xmlns:w14="http://schemas.microsoft.com/office/word/2010/wordml" xmlns:w15="http://schemas.microsoft.com/office/word/2012/wordml" xmlns:w16se="http://schemas.microsoft.com/office/word/2015/wordml/symex" xmlns:wpg="http://schemas.microsoft.com/office/word/2010/wordprocessingGroup" xmlns:wpi="http://schemas.microsoft.com/office/word/2010/wordprocessingInk" xmlns:wne="http://schemas.microsoft.com/office/word/2006/wordml" xmlns:wps="http://schemas.microsoft.com/office/word/2010/wordprocessingShape" mc:Ignorable="w14 w15 w16se wp14">
   <w:endnote w:type="separator" w:id="-1">
     <w:p>
       <w:r>
@@ -1094,7 +1135,7 @@
 </file>
 
 <file path=word/footer1.xml><?xml version="1.0" encoding="utf-8"?>
-<w:ftr xmlns:wpc="http://schemas.microsoft.com/office/word/2010/wordprocessingCanvas" xmlns:cx="http://schemas.microsoft.com/office/drawing/2014/chartex" xmlns:cx1="http://schemas.microsoft.com/office/drawing/2015/9/8/chartex" xmlns:cx2="http://schemas.microsoft.com/office/drawing/2015/10/21/chartex" xmlns:mc="http://schemas.openxmlformats.org/markup-compatibility/2006" xmlns:o="urn:schemas-microsoft-com:office:office" xmlns:r="http://schemas.openxmlformats.org/officeDocument/2006/relationships" xmlns:m="http://schemas.openxmlformats.org/officeDocument/2006/math" xmlns:v="urn:schemas-microsoft-com:vml" xmlns:wp14="http://schemas.microsoft.com/office/word/2010/wordprocessingDrawing" xmlns:wp="http://schemas.openxmlformats.org/drawingml/2006/wordprocessingDrawing" xmlns:w10="urn:schemas-microsoft-com:office:word" xmlns:w="http://schemas.openxmlformats.org/wordprocessingml/2006/main" xmlns:w14="http://schemas.microsoft.com/office/word/2010/wordml" xmlns:w15="http://schemas.microsoft.com/office/word/2012/wordml" xmlns:w16se="http://schemas.microsoft.com/office/word/2015/wordml/symex" xmlns:wpg="http://schemas.microsoft.com/office/word/2010/wordprocessingGroup" xmlns:wpi="http://schemas.microsoft.com/office/word/2010/wordprocessingInk" xmlns:wne="http://schemas.microsoft.com/office/word/2006/wordml" xmlns:wps="http://schemas.microsoft.com/office/word/2010/wordprocessingShape" mc:Ignorable="w14 w15 w16se wp14">
+<w:ftr xmlns:wpc="http://schemas.microsoft.com/office/word/2010/wordprocessingCanvas" xmlns:cx="http://schemas.microsoft.com/office/drawing/2014/chartex" xmlns:cx1="http://schemas.microsoft.com/office/drawing/2015/9/8/chartex" xmlns:cx2="http://schemas.microsoft.com/office/drawing/2015/10/21/chartex" xmlns:cx3="http://schemas.microsoft.com/office/drawing/2016/5/9/chartex" xmlns:cx4="http://schemas.microsoft.com/office/drawing/2016/5/10/chartex" xmlns:cx5="http://schemas.microsoft.com/office/drawing/2016/5/11/chartex" xmlns:mc="http://schemas.openxmlformats.org/markup-compatibility/2006" xmlns:o="urn:schemas-microsoft-com:office:office" xmlns:r="http://schemas.openxmlformats.org/officeDocument/2006/relationships" xmlns:m="http://schemas.openxmlformats.org/officeDocument/2006/math" xmlns:v="urn:schemas-microsoft-com:vml" xmlns:wp14="http://schemas.microsoft.com/office/word/2010/wordprocessingDrawing" xmlns:wp="http://schemas.openxmlformats.org/drawingml/2006/wordprocessingDrawing" xmlns:w10="urn:schemas-microsoft-com:office:word" xmlns:w="http://schemas.openxmlformats.org/wordprocessingml/2006/main" xmlns:w14="http://schemas.microsoft.com/office/word/2010/wordml" xmlns:w15="http://schemas.microsoft.com/office/word/2012/wordml" xmlns:w16se="http://schemas.microsoft.com/office/word/2015/wordml/symex" xmlns:wpg="http://schemas.microsoft.com/office/word/2010/wordprocessingGroup" xmlns:wpi="http://schemas.microsoft.com/office/word/2010/wordprocessingInk" xmlns:wne="http://schemas.microsoft.com/office/word/2006/wordml" xmlns:wps="http://schemas.microsoft.com/office/word/2010/wordprocessingShape" mc:Ignorable="w14 w15 w16se wp14">
   <w:p>
     <w:pPr>
       <w:pStyle w:val="Footer"/>
@@ -1104,7 +1145,7 @@
 </file>
 
 <file path=word/footer2.xml><?xml version="1.0" encoding="utf-8"?>
-<w:ftr xmlns:wpc="http://schemas.microsoft.com/office/word/2010/wordprocessingCanvas" xmlns:cx="http://schemas.microsoft.com/office/drawing/2014/chartex" xmlns:cx1="http://schemas.microsoft.com/office/drawing/2015/9/8/chartex" xmlns:cx2="http://schemas.microsoft.com/office/drawing/2015/10/21/chartex" xmlns:mc="http://schemas.openxmlformats.org/markup-compatibility/2006" xmlns:o="urn:schemas-microsoft-com:office:office" xmlns:r="http://schemas.openxmlformats.org/officeDocument/2006/relationships" xmlns:m="http://schemas.openxmlformats.org/officeDocument/2006/math" xmlns:v="urn:schemas-microsoft-com:vml" xmlns:wp14="http://schemas.microsoft.com/office/word/2010/wordprocessingDrawing" xmlns:wp="http://schemas.openxmlformats.org/drawingml/2006/wordprocessingDrawing" xmlns:w10="urn:schemas-microsoft-com:office:word" xmlns:w="http://schemas.openxmlformats.org/wordprocessingml/2006/main" xmlns:w14="http://schemas.microsoft.com/office/word/2010/wordml" xmlns:w15="http://schemas.microsoft.com/office/word/2012/wordml" xmlns:w16se="http://schemas.microsoft.com/office/word/2015/wordml/symex" xmlns:wpg="http://schemas.microsoft.com/office/word/2010/wordprocessingGroup" xmlns:wpi="http://schemas.microsoft.com/office/word/2010/wordprocessingInk" xmlns:wne="http://schemas.microsoft.com/office/word/2006/wordml" xmlns:wps="http://schemas.microsoft.com/office/word/2010/wordprocessingShape" mc:Ignorable="w14 w15 w16se wp14">
+<w:ftr xmlns:wpc="http://schemas.microsoft.com/office/word/2010/wordprocessingCanvas" xmlns:cx="http://schemas.microsoft.com/office/drawing/2014/chartex" xmlns:cx1="http://schemas.microsoft.com/office/drawing/2015/9/8/chartex" xmlns:cx2="http://schemas.microsoft.com/office/drawing/2015/10/21/chartex" xmlns:cx3="http://schemas.microsoft.com/office/drawing/2016/5/9/chartex" xmlns:cx4="http://schemas.microsoft.com/office/drawing/2016/5/10/chartex" xmlns:cx5="http://schemas.microsoft.com/office/drawing/2016/5/11/chartex" xmlns:mc="http://schemas.openxmlformats.org/markup-compatibility/2006" xmlns:o="urn:schemas-microsoft-com:office:office" xmlns:r="http://schemas.openxmlformats.org/officeDocument/2006/relationships" xmlns:m="http://schemas.openxmlformats.org/officeDocument/2006/math" xmlns:v="urn:schemas-microsoft-com:vml" xmlns:wp14="http://schemas.microsoft.com/office/word/2010/wordprocessingDrawing" xmlns:wp="http://schemas.openxmlformats.org/drawingml/2006/wordprocessingDrawing" xmlns:w10="urn:schemas-microsoft-com:office:word" xmlns:w="http://schemas.openxmlformats.org/wordprocessingml/2006/main" xmlns:w14="http://schemas.microsoft.com/office/word/2010/wordml" xmlns:w15="http://schemas.microsoft.com/office/word/2012/wordml" xmlns:w16se="http://schemas.microsoft.com/office/word/2015/wordml/symex" xmlns:wpg="http://schemas.microsoft.com/office/word/2010/wordprocessingGroup" xmlns:wpi="http://schemas.microsoft.com/office/word/2010/wordprocessingInk" xmlns:wne="http://schemas.microsoft.com/office/word/2006/wordml" xmlns:wps="http://schemas.microsoft.com/office/word/2010/wordprocessingShape" mc:Ignorable="w14 w15 w16se wp14">
   <w:p>
     <w:pPr>
       <w:pStyle w:val="Footer"/>
@@ -1114,7 +1155,7 @@
 </file>
 
 <file path=word/footer3.xml><?xml version="1.0" encoding="utf-8"?>
-<w:ftr xmlns:wpc="http://schemas.microsoft.com/office/word/2010/wordprocessingCanvas" xmlns:cx="http://schemas.microsoft.com/office/drawing/2014/chartex" xmlns:cx1="http://schemas.microsoft.com/office/drawing/2015/9/8/chartex" xmlns:cx2="http://schemas.microsoft.com/office/drawing/2015/10/21/chartex" xmlns:mc="http://schemas.openxmlformats.org/markup-compatibility/2006" xmlns:o="urn:schemas-microsoft-com:office:office" xmlns:r="http://schemas.openxmlformats.org/officeDocument/2006/relationships" xmlns:m="http://schemas.openxmlformats.org/officeDocument/2006/math" xmlns:v="urn:schemas-microsoft-com:vml" xmlns:wp14="http://schemas.microsoft.com/office/word/2010/wordprocessingDrawing" xmlns:wp="http://schemas.openxmlformats.org/drawingml/2006/wordprocessingDrawing" xmlns:w10="urn:schemas-microsoft-com:office:word" xmlns:w="http://schemas.openxmlformats.org/wordprocessingml/2006/main" xmlns:w14="http://schemas.microsoft.com/office/word/2010/wordml" xmlns:w15="http://schemas.microsoft.com/office/word/2012/wordml" xmlns:w16se="http://schemas.microsoft.com/office/word/2015/wordml/symex" xmlns:wpg="http://schemas.microsoft.com/office/word/2010/wordprocessingGroup" xmlns:wpi="http://schemas.microsoft.com/office/word/2010/wordprocessingInk" xmlns:wne="http://schemas.microsoft.com/office/word/2006/wordml" xmlns:wps="http://schemas.microsoft.com/office/word/2010/wordprocessingShape" mc:Ignorable="w14 w15 w16se wp14">
+<w:ftr xmlns:wpc="http://schemas.microsoft.com/office/word/2010/wordprocessingCanvas" xmlns:cx="http://schemas.microsoft.com/office/drawing/2014/chartex" xmlns:cx1="http://schemas.microsoft.com/office/drawing/2015/9/8/chartex" xmlns:cx2="http://schemas.microsoft.com/office/drawing/2015/10/21/chartex" xmlns:cx3="http://schemas.microsoft.com/office/drawing/2016/5/9/chartex" xmlns:cx4="http://schemas.microsoft.com/office/drawing/2016/5/10/chartex" xmlns:cx5="http://schemas.microsoft.com/office/drawing/2016/5/11/chartex" xmlns:mc="http://schemas.openxmlformats.org/markup-compatibility/2006" xmlns:o="urn:schemas-microsoft-com:office:office" xmlns:r="http://schemas.openxmlformats.org/officeDocument/2006/relationships" xmlns:m="http://schemas.openxmlformats.org/officeDocument/2006/math" xmlns:v="urn:schemas-microsoft-com:vml" xmlns:wp14="http://schemas.microsoft.com/office/word/2010/wordprocessingDrawing" xmlns:wp="http://schemas.openxmlformats.org/drawingml/2006/wordprocessingDrawing" xmlns:w10="urn:schemas-microsoft-com:office:word" xmlns:w="http://schemas.openxmlformats.org/wordprocessingml/2006/main" xmlns:w14="http://schemas.microsoft.com/office/word/2010/wordml" xmlns:w15="http://schemas.microsoft.com/office/word/2012/wordml" xmlns:w16se="http://schemas.microsoft.com/office/word/2015/wordml/symex" xmlns:wpg="http://schemas.microsoft.com/office/word/2010/wordprocessingGroup" xmlns:wpi="http://schemas.microsoft.com/office/word/2010/wordprocessingInk" xmlns:wne="http://schemas.microsoft.com/office/word/2006/wordml" xmlns:wps="http://schemas.microsoft.com/office/word/2010/wordprocessingShape" mc:Ignorable="w14 w15 w16se wp14">
   <w:p>
     <w:pPr>
       <w:pStyle w:val="Footer"/>
@@ -1124,7 +1165,7 @@
 </file>
 
 <file path=word/footnotes.xml><?xml version="1.0" encoding="utf-8"?>
-<w:footnotes xmlns:wpc="http://schemas.microsoft.com/office/word/2010/wordprocessingCanvas" xmlns:cx="http://schemas.microsoft.com/office/drawing/2014/chartex" xmlns:cx1="http://schemas.microsoft.com/office/drawing/2015/9/8/chartex" xmlns:cx2="http://schemas.microsoft.com/office/drawing/2015/10/21/chartex" xmlns:mc="http://schemas.openxmlformats.org/markup-compatibility/2006" xmlns:o="urn:schemas-microsoft-com:office:office" xmlns:r="http://schemas.openxmlformats.org/officeDocument/2006/relationships" xmlns:m="http://schemas.openxmlformats.org/officeDocument/2006/math" xmlns:v="urn:schemas-microsoft-com:vml" xmlns:wp14="http://schemas.microsoft.com/office/word/2010/wordprocessingDrawing" xmlns:wp="http://schemas.openxmlformats.org/drawingml/2006/wordprocessingDrawing" xmlns:w10="urn:schemas-microsoft-com:office:word" xmlns:w="http://schemas.openxmlformats.org/wordprocessingml/2006/main" xmlns:w14="http://schemas.microsoft.com/office/word/2010/wordml" xmlns:w15="http://schemas.microsoft.com/office/word/2012/wordml" xmlns:w16se="http://schemas.microsoft.com/office/word/2015/wordml/symex" xmlns:wpg="http://schemas.microsoft.com/office/word/2010/wordprocessingGroup" xmlns:wpi="http://schemas.microsoft.com/office/word/2010/wordprocessingInk" xmlns:wne="http://schemas.microsoft.com/office/word/2006/wordml" xmlns:wps="http://schemas.microsoft.com/office/word/2010/wordprocessingShape" mc:Ignorable="w14 w15 w16se wp14">
+<w:footnotes xmlns:wpc="http://schemas.microsoft.com/office/word/2010/wordprocessingCanvas" xmlns:cx="http://schemas.microsoft.com/office/drawing/2014/chartex" xmlns:cx1="http://schemas.microsoft.com/office/drawing/2015/9/8/chartex" xmlns:cx2="http://schemas.microsoft.com/office/drawing/2015/10/21/chartex" xmlns:cx3="http://schemas.microsoft.com/office/drawing/2016/5/9/chartex" xmlns:cx4="http://schemas.microsoft.com/office/drawing/2016/5/10/chartex" xmlns:cx5="http://schemas.microsoft.com/office/drawing/2016/5/11/chartex" xmlns:mc="http://schemas.openxmlformats.org/markup-compatibility/2006" xmlns:o="urn:schemas-microsoft-com:office:office" xmlns:r="http://schemas.openxmlformats.org/officeDocument/2006/relationships" xmlns:m="http://schemas.openxmlformats.org/officeDocument/2006/math" xmlns:v="urn:schemas-microsoft-com:vml" xmlns:wp14="http://schemas.microsoft.com/office/word/2010/wordprocessingDrawing" xmlns:wp="http://schemas.openxmlformats.org/drawingml/2006/wordprocessingDrawing" xmlns:w10="urn:schemas-microsoft-com:office:word" xmlns:w="http://schemas.openxmlformats.org/wordprocessingml/2006/main" xmlns:w14="http://schemas.microsoft.com/office/word/2010/wordml" xmlns:w15="http://schemas.microsoft.com/office/word/2012/wordml" xmlns:w16se="http://schemas.microsoft.com/office/word/2015/wordml/symex" xmlns:wpg="http://schemas.microsoft.com/office/word/2010/wordprocessingGroup" xmlns:wpi="http://schemas.microsoft.com/office/word/2010/wordprocessingInk" xmlns:wne="http://schemas.microsoft.com/office/word/2006/wordml" xmlns:wps="http://schemas.microsoft.com/office/word/2010/wordprocessingShape" mc:Ignorable="w14 w15 w16se wp14">
   <w:footnote w:type="separator" w:id="-1">
     <w:p>
       <w:r>
@@ -1143,7 +1184,7 @@
 </file>
 
 <file path=word/header1.xml><?xml version="1.0" encoding="utf-8"?>
-<w:hdr xmlns:wpc="http://schemas.microsoft.com/office/word/2010/wordprocessingCanvas" xmlns:cx="http://schemas.microsoft.com/office/drawing/2014/chartex" xmlns:cx1="http://schemas.microsoft.com/office/drawing/2015/9/8/chartex" xmlns:cx2="http://schemas.microsoft.com/office/drawing/2015/10/21/chartex" xmlns:mc="http://schemas.openxmlformats.org/markup-compatibility/2006" xmlns:o="urn:schemas-microsoft-com:office:office" xmlns:r="http://schemas.openxmlformats.org/officeDocument/2006/relationships" xmlns:m="http://schemas.openxmlformats.org/officeDocument/2006/math" xmlns:v="urn:schemas-microsoft-com:vml" xmlns:wp14="http://schemas.microsoft.com/office/word/2010/wordprocessingDrawing" xmlns:wp="http://schemas.openxmlformats.org/drawingml/2006/wordprocessingDrawing" xmlns:w10="urn:schemas-microsoft-com:office:word" xmlns:w="http://schemas.openxmlformats.org/wordprocessingml/2006/main" xmlns:w14="http://schemas.microsoft.com/office/word/2010/wordml" xmlns:w15="http://schemas.microsoft.com/office/word/2012/wordml" xmlns:w16se="http://schemas.microsoft.com/office/word/2015/wordml/symex" xmlns:wpg="http://schemas.microsoft.com/office/word/2010/wordprocessingGroup" xmlns:wpi="http://schemas.microsoft.com/office/word/2010/wordprocessingInk" xmlns:wne="http://schemas.microsoft.com/office/word/2006/wordml" xmlns:wps="http://schemas.microsoft.com/office/word/2010/wordprocessingShape" mc:Ignorable="w14 w15 w16se wp14">
+<w:hdr xmlns:wpc="http://schemas.microsoft.com/office/word/2010/wordprocessingCanvas" xmlns:cx="http://schemas.microsoft.com/office/drawing/2014/chartex" xmlns:cx1="http://schemas.microsoft.com/office/drawing/2015/9/8/chartex" xmlns:cx2="http://schemas.microsoft.com/office/drawing/2015/10/21/chartex" xmlns:cx3="http://schemas.microsoft.com/office/drawing/2016/5/9/chartex" xmlns:cx4="http://schemas.microsoft.com/office/drawing/2016/5/10/chartex" xmlns:cx5="http://schemas.microsoft.com/office/drawing/2016/5/11/chartex" xmlns:mc="http://schemas.openxmlformats.org/markup-compatibility/2006" xmlns:o="urn:schemas-microsoft-com:office:office" xmlns:r="http://schemas.openxmlformats.org/officeDocument/2006/relationships" xmlns:m="http://schemas.openxmlformats.org/officeDocument/2006/math" xmlns:v="urn:schemas-microsoft-com:vml" xmlns:wp14="http://schemas.microsoft.com/office/word/2010/wordprocessingDrawing" xmlns:wp="http://schemas.openxmlformats.org/drawingml/2006/wordprocessingDrawing" xmlns:w10="urn:schemas-microsoft-com:office:word" xmlns:w="http://schemas.openxmlformats.org/wordprocessingml/2006/main" xmlns:w14="http://schemas.microsoft.com/office/word/2010/wordml" xmlns:w15="http://schemas.microsoft.com/office/word/2012/wordml" xmlns:w16se="http://schemas.microsoft.com/office/word/2015/wordml/symex" xmlns:wpg="http://schemas.microsoft.com/office/word/2010/wordprocessingGroup" xmlns:wpi="http://schemas.microsoft.com/office/word/2010/wordprocessingInk" xmlns:wne="http://schemas.microsoft.com/office/word/2006/wordml" xmlns:wps="http://schemas.microsoft.com/office/word/2010/wordprocessingShape" mc:Ignorable="w14 w15 w16se wp14">
   <w:p>
     <w:pPr>
       <w:pStyle w:val="Header"/>
@@ -1153,7 +1194,7 @@
 </file>
 
 <file path=word/header2.xml><?xml version="1.0" encoding="utf-8"?>
-<w:hdr xmlns:wpc="http://schemas.microsoft.com/office/word/2010/wordprocessingCanvas" xmlns:cx="http://schemas.microsoft.com/office/drawing/2014/chartex" xmlns:cx1="http://schemas.microsoft.com/office/drawing/2015/9/8/chartex" xmlns:cx2="http://schemas.microsoft.com/office/drawing/2015/10/21/chartex" xmlns:mc="http://schemas.openxmlformats.org/markup-compatibility/2006" xmlns:o="urn:schemas-microsoft-com:office:office" xmlns:r="http://schemas.openxmlformats.org/officeDocument/2006/relationships" xmlns:m="http://schemas.openxmlformats.org/officeDocument/2006/math" xmlns:v="urn:schemas-microsoft-com:vml" xmlns:wp14="http://schemas.microsoft.com/office/word/2010/wordprocessingDrawing" xmlns:wp="http://schemas.openxmlformats.org/drawingml/2006/wordprocessingDrawing" xmlns:w10="urn:schemas-microsoft-com:office:word" xmlns:w="http://schemas.openxmlformats.org/wordprocessingml/2006/main" xmlns:w14="http://schemas.microsoft.com/office/word/2010/wordml" xmlns:w15="http://schemas.microsoft.com/office/word/2012/wordml" xmlns:w16se="http://schemas.microsoft.com/office/word/2015/wordml/symex" xmlns:wpg="http://schemas.microsoft.com/office/word/2010/wordprocessingGroup" xmlns:wpi="http://schemas.microsoft.com/office/word/2010/wordprocessingInk" xmlns:wne="http://schemas.microsoft.com/office/word/2006/wordml" xmlns:wps="http://schemas.microsoft.com/office/word/2010/wordprocessingShape" mc:Ignorable="w14 w15 w16se wp14">
+<w:hdr xmlns:wpc="http://schemas.microsoft.com/office/word/2010/wordprocessingCanvas" xmlns:cx="http://schemas.microsoft.com/office/drawing/2014/chartex" xmlns:cx1="http://schemas.microsoft.com/office/drawing/2015/9/8/chartex" xmlns:cx2="http://schemas.microsoft.com/office/drawing/2015/10/21/chartex" xmlns:cx3="http://schemas.microsoft.com/office/drawing/2016/5/9/chartex" xmlns:cx4="http://schemas.microsoft.com/office/drawing/2016/5/10/chartex" xmlns:cx5="http://schemas.microsoft.com/office/drawing/2016/5/11/chartex" xmlns:mc="http://schemas.openxmlformats.org/markup-compatibility/2006" xmlns:o="urn:schemas-microsoft-com:office:office" xmlns:r="http://schemas.openxmlformats.org/officeDocument/2006/relationships" xmlns:m="http://schemas.openxmlformats.org/officeDocument/2006/math" xmlns:v="urn:schemas-microsoft-com:vml" xmlns:wp14="http://schemas.microsoft.com/office/word/2010/wordprocessingDrawing" xmlns:wp="http://schemas.openxmlformats.org/drawingml/2006/wordprocessingDrawing" xmlns:w10="urn:schemas-microsoft-com:office:word" xmlns:w="http://schemas.openxmlformats.org/wordprocessingml/2006/main" xmlns:w14="http://schemas.microsoft.com/office/word/2010/wordml" xmlns:w15="http://schemas.microsoft.com/office/word/2012/wordml" xmlns:w16se="http://schemas.microsoft.com/office/word/2015/wordml/symex" xmlns:wpg="http://schemas.microsoft.com/office/word/2010/wordprocessingGroup" xmlns:wpi="http://schemas.microsoft.com/office/word/2010/wordprocessingInk" xmlns:wne="http://schemas.microsoft.com/office/word/2006/wordml" xmlns:wps="http://schemas.microsoft.com/office/word/2010/wordprocessingShape" mc:Ignorable="w14 w15 w16se wp14">
   <w:p>
     <w:pPr>
       <w:pStyle w:val="Header"/>
@@ -1163,7 +1204,7 @@
 </file>
 
 <file path=word/header3.xml><?xml version="1.0" encoding="utf-8"?>
-<w:hdr xmlns:wpc="http://schemas.microsoft.com/office/word/2010/wordprocessingCanvas" xmlns:cx="http://schemas.microsoft.com/office/drawing/2014/chartex" xmlns:cx1="http://schemas.microsoft.com/office/drawing/2015/9/8/chartex" xmlns:cx2="http://schemas.microsoft.com/office/drawing/2015/10/21/chartex" xmlns:mc="http://schemas.openxmlformats.org/markup-compatibility/2006" xmlns:o="urn:schemas-microsoft-com:office:office" xmlns:r="http://schemas.openxmlformats.org/officeDocument/2006/relationships" xmlns:m="http://schemas.openxmlformats.org/officeDocument/2006/math" xmlns:v="urn:schemas-microsoft-com:vml" xmlns:wp14="http://schemas.microsoft.com/office/word/2010/wordprocessingDrawing" xmlns:wp="http://schemas.openxmlformats.org/drawingml/2006/wordprocessingDrawing" xmlns:w10="urn:schemas-microsoft-com:office:word" xmlns:w="http://schemas.openxmlformats.org/wordprocessingml/2006/main" xmlns:w14="http://schemas.microsoft.com/office/word/2010/wordml" xmlns:w15="http://schemas.microsoft.com/office/word/2012/wordml" xmlns:w16se="http://schemas.microsoft.com/office/word/2015/wordml/symex" xmlns:wpg="http://schemas.microsoft.com/office/word/2010/wordprocessingGroup" xmlns:wpi="http://schemas.microsoft.com/office/word/2010/wordprocessingInk" xmlns:wne="http://schemas.microsoft.com/office/word/2006/wordml" xmlns:wps="http://schemas.microsoft.com/office/word/2010/wordprocessingShape" mc:Ignorable="w14 w15 w16se wp14">
+<w:hdr xmlns:wpc="http://schemas.microsoft.com/office/word/2010/wordprocessingCanvas" xmlns:cx="http://schemas.microsoft.com/office/drawing/2014/chartex" xmlns:cx1="http://schemas.microsoft.com/office/drawing/2015/9/8/chartex" xmlns:cx2="http://schemas.microsoft.com/office/drawing/2015/10/21/chartex" xmlns:cx3="http://schemas.microsoft.com/office/drawing/2016/5/9/chartex" xmlns:cx4="http://schemas.microsoft.com/office/drawing/2016/5/10/chartex" xmlns:cx5="http://schemas.microsoft.com/office/drawing/2016/5/11/chartex" xmlns:mc="http://schemas.openxmlformats.org/markup-compatibility/2006" xmlns:o="urn:schemas-microsoft-com:office:office" xmlns:r="http://schemas.openxmlformats.org/officeDocument/2006/relationships" xmlns:m="http://schemas.openxmlformats.org/officeDocument/2006/math" xmlns:v="urn:schemas-microsoft-com:vml" xmlns:wp14="http://schemas.microsoft.com/office/word/2010/wordprocessingDrawing" xmlns:wp="http://schemas.openxmlformats.org/drawingml/2006/wordprocessingDrawing" xmlns:w10="urn:schemas-microsoft-com:office:word" xmlns:w="http://schemas.openxmlformats.org/wordprocessingml/2006/main" xmlns:w14="http://schemas.microsoft.com/office/word/2010/wordml" xmlns:w15="http://schemas.microsoft.com/office/word/2012/wordml" xmlns:w16se="http://schemas.microsoft.com/office/word/2015/wordml/symex" xmlns:wpg="http://schemas.microsoft.com/office/word/2010/wordprocessingGroup" xmlns:wpi="http://schemas.microsoft.com/office/word/2010/wordprocessingInk" xmlns:wne="http://schemas.microsoft.com/office/word/2006/wordml" xmlns:wps="http://schemas.microsoft.com/office/word/2010/wordprocessingShape" mc:Ignorable="w14 w15 w16se wp14">
   <w:p>
     <w:pPr>
       <w:pStyle w:val="Header"/>
@@ -1173,7 +1214,7 @@
 </file>
 
 <file path=word/numbering.xml><?xml version="1.0" encoding="utf-8"?>
-<w:numbering xmlns:wpc="http://schemas.microsoft.com/office/word/2010/wordprocessingCanvas" xmlns:cx="http://schemas.microsoft.com/office/drawing/2014/chartex" xmlns:cx1="http://schemas.microsoft.com/office/drawing/2015/9/8/chartex" xmlns:cx2="http://schemas.microsoft.com/office/drawing/2015/10/21/chartex" xmlns:mc="http://schemas.openxmlformats.org/markup-compatibility/2006" xmlns:o="urn:schemas-microsoft-com:office:office" xmlns:r="http://schemas.openxmlformats.org/officeDocument/2006/relationships" xmlns:m="http://schemas.openxmlformats.org/officeDocument/2006/math" xmlns:v="urn:schemas-microsoft-com:vml" xmlns:wp14="http://schemas.microsoft.com/office/word/2010/wordprocessingDrawing" xmlns:wp="http://schemas.openxmlformats.org/drawingml/2006/wordprocessingDrawing" xmlns:w10="urn:schemas-microsoft-com:office:word" xmlns:w="http://schemas.openxmlformats.org/wordprocessingml/2006/main" xmlns:w14="http://schemas.microsoft.com/office/word/2010/wordml" xmlns:w15="http://schemas.microsoft.com/office/word/2012/wordml" xmlns:w16se="http://schemas.microsoft.com/office/word/2015/wordml/symex" xmlns:wpg="http://schemas.microsoft.com/office/word/2010/wordprocessingGroup" xmlns:wpi="http://schemas.microsoft.com/office/word/2010/wordprocessingInk" xmlns:wne="http://schemas.microsoft.com/office/word/2006/wordml" xmlns:wps="http://schemas.microsoft.com/office/word/2010/wordprocessingShape" mc:Ignorable="w14 w15 w16se wp14">
+<w:numbering xmlns:wpc="http://schemas.microsoft.com/office/word/2010/wordprocessingCanvas" xmlns:cx="http://schemas.microsoft.com/office/drawing/2014/chartex" xmlns:cx1="http://schemas.microsoft.com/office/drawing/2015/9/8/chartex" xmlns:cx2="http://schemas.microsoft.com/office/drawing/2015/10/21/chartex" xmlns:cx3="http://schemas.microsoft.com/office/drawing/2016/5/9/chartex" xmlns:cx4="http://schemas.microsoft.com/office/drawing/2016/5/10/chartex" xmlns:cx5="http://schemas.microsoft.com/office/drawing/2016/5/11/chartex" xmlns:mc="http://schemas.openxmlformats.org/markup-compatibility/2006" xmlns:o="urn:schemas-microsoft-com:office:office" xmlns:r="http://schemas.openxmlformats.org/officeDocument/2006/relationships" xmlns:m="http://schemas.openxmlformats.org/officeDocument/2006/math" xmlns:v="urn:schemas-microsoft-com:vml" xmlns:wp14="http://schemas.microsoft.com/office/word/2010/wordprocessingDrawing" xmlns:wp="http://schemas.openxmlformats.org/drawingml/2006/wordprocessingDrawing" xmlns:w10="urn:schemas-microsoft-com:office:word" xmlns:w="http://schemas.openxmlformats.org/wordprocessingml/2006/main" xmlns:w14="http://schemas.microsoft.com/office/word/2010/wordml" xmlns:w15="http://schemas.microsoft.com/office/word/2012/wordml" xmlns:w16se="http://schemas.microsoft.com/office/word/2015/wordml/symex" xmlns:wpg="http://schemas.microsoft.com/office/word/2010/wordprocessingGroup" xmlns:wpi="http://schemas.microsoft.com/office/word/2010/wordprocessingInk" xmlns:wne="http://schemas.microsoft.com/office/word/2006/wordml" xmlns:wps="http://schemas.microsoft.com/office/word/2010/wordprocessingShape" mc:Ignorable="w14 w15 w16se wp14">
   <w:abstractNum w:abstractNumId="0" w15:restartNumberingAfterBreak="0">
     <w:nsid w:val="41796F3C"/>
     <w:multiLevelType w:val="singleLevel"/>
@@ -1731,7 +1772,7 @@
     </w:rPrDefault>
     <w:pPrDefault/>
   </w:docDefaults>
-  <w:latentStyles w:defLockedState="0" w:defUIPriority="99" w:defSemiHidden="0" w:defUnhideWhenUsed="0" w:defQFormat="0" w:count="372">
+  <w:latentStyles w:defLockedState="0" w:defUIPriority="99" w:defSemiHidden="0" w:defUnhideWhenUsed="0" w:defQFormat="0" w:count="374">
     <w:lsdException w:name="Normal" w:uiPriority="0" w:qFormat="1"/>
     <w:lsdException w:name="heading 1" w:uiPriority="9" w:qFormat="1"/>
     <w:lsdException w:name="heading 2" w:semiHidden="1" w:uiPriority="9" w:unhideWhenUsed="1" w:qFormat="1"/>
@@ -1837,7 +1878,6 @@
     <w:lsdException w:name="HTML Sample" w:semiHidden="1" w:unhideWhenUsed="1"/>
     <w:lsdException w:name="HTML Typewriter" w:semiHidden="1" w:unhideWhenUsed="1"/>
     <w:lsdException w:name="HTML Variable" w:semiHidden="1" w:unhideWhenUsed="1"/>
-    <w:lsdException w:name="Normal Table" w:semiHidden="1" w:unhideWhenUsed="1"/>
     <w:lsdException w:name="annotation subject" w:semiHidden="1" w:unhideWhenUsed="1"/>
     <w:lsdException w:name="No List" w:semiHidden="1" w:unhideWhenUsed="1"/>
     <w:lsdException w:name="Outline List 1" w:semiHidden="1" w:unhideWhenUsed="1"/>
@@ -1883,11 +1923,9 @@
     <w:lsdException w:name="Table Subtle 1" w:semiHidden="1" w:unhideWhenUsed="1"/>
     <w:lsdException w:name="Table Subtle 2" w:semiHidden="1" w:unhideWhenUsed="1"/>
     <w:lsdException w:name="Table Web 1" w:semiHidden="1" w:unhideWhenUsed="1"/>
-    <w:lsdException w:name="Table Web 2" w:semiHidden="1" w:unhideWhenUsed="1"/>
     <w:lsdException w:name="Table Web 3" w:semiHidden="1" w:unhideWhenUsed="1"/>
     <w:lsdException w:name="Balloon Text" w:semiHidden="1" w:unhideWhenUsed="1"/>
     <w:lsdException w:name="Table Grid" w:uiPriority="59"/>
-    <w:lsdException w:name="Table Theme" w:semiHidden="1" w:unhideWhenUsed="1"/>
     <w:lsdException w:name="Placeholder Text" w:semiHidden="1"/>
     <w:lsdException w:name="No Spacing" w:uiPriority="1" w:qFormat="1"/>
     <w:lsdException w:name="Light Shading" w:uiPriority="60"/>
@@ -2104,6 +2142,8 @@
     <w:lsdException w:name="List Table 6 Colorful Accent 6" w:uiPriority="51"/>
     <w:lsdException w:name="List Table 7 Colorful Accent 6" w:uiPriority="52"/>
     <w:lsdException w:name="Mention" w:semiHidden="1" w:unhideWhenUsed="1"/>
+    <w:lsdException w:name="Smart Hyperlink" w:semiHidden="1" w:unhideWhenUsed="1"/>
+    <w:lsdException w:name="Hashtag" w:semiHidden="1" w:unhideWhenUsed="1"/>
   </w:latentStyles>
   <w:style w:type="paragraph" w:default="1" w:styleId="Normal">
     <w:name w:val="Normal"/>

</xml_diff>